<commit_message>
5.17 Shen fix some bugs
</commit_message>
<xml_diff>
--- a/报告/个人模块报告-沈轩喆.docx
+++ b/报告/个人模块报告-沈轩喆.docx
@@ -141,6 +141,7 @@
         </w:rPr>
         <w:t>分布式</w:t>
       </w:r>
+      <w:proofErr w:type="spellStart"/>
       <w:r>
         <w:rPr>
           <w:rFonts w:ascii="Times New Roman" w:eastAsia="黑体" w:hAnsi="Times New Roman" w:cs="Times New Roman"/>
@@ -149,6 +150,7 @@
         </w:rPr>
         <w:t>MiniSQL</w:t>
       </w:r>
+      <w:proofErr w:type="spellEnd"/>
       <w:r>
         <w:rPr>
           <w:rFonts w:eastAsia="黑体"/>
@@ -429,8 +431,19 @@
                 <w:sz w:val="24"/>
                 <w:szCs w:val="24"/>
               </w:rPr>
-              <w:t>沈轩喆</w:t>
-            </w:r>
+              <w:t>沈轩</w:t>
+            </w:r>
+            <w:proofErr w:type="gramStart"/>
+            <w:r>
+              <w:rPr>
+                <w:rFonts w:ascii="宋体" w:eastAsia="宋体" w:hAnsi="宋体" w:hint="eastAsia"/>
+                <w:b/>
+                <w:sz w:val="24"/>
+                <w:szCs w:val="24"/>
+              </w:rPr>
+              <w:t>喆</w:t>
+            </w:r>
+            <w:proofErr w:type="gramEnd"/>
           </w:p>
         </w:tc>
       </w:tr>
@@ -1069,25 +1082,32 @@
           <w:p>
             <w:pPr>
               <w:rPr>
+                <w:bCs/>
+                <w:sz w:val="24"/>
+              </w:rPr>
+            </w:pPr>
+            <w:r>
+              <w:rPr>
                 <w:rFonts w:hint="eastAsia"/>
                 <w:bCs/>
                 <w:sz w:val="24"/>
               </w:rPr>
-            </w:pPr>
+              <w:t>2.2</w:t>
+            </w:r>
+            <w:r>
+              <w:rPr>
+                <w:bCs/>
+                <w:sz w:val="24"/>
+              </w:rPr>
+              <w:t>.1</w:t>
+            </w:r>
             <w:r>
               <w:rPr>
                 <w:rFonts w:hint="eastAsia"/>
                 <w:bCs/>
                 <w:sz w:val="24"/>
               </w:rPr>
-              <w:t>2.2</w:t>
-            </w:r>
-            <w:r>
-              <w:rPr>
-                <w:bCs/>
-                <w:sz w:val="24"/>
-              </w:rPr>
-              <w:t>.1</w:t>
+              <w:t xml:space="preserve"> </w:t>
             </w:r>
             <w:r>
               <w:rPr>
@@ -1095,23 +1115,7 @@
                 <w:bCs/>
                 <w:sz w:val="24"/>
               </w:rPr>
-              <w:t xml:space="preserve"> </w:t>
-            </w:r>
-            <w:r>
-              <w:rPr>
-                <w:rFonts w:hint="eastAsia"/>
-                <w:bCs/>
-                <w:sz w:val="24"/>
-              </w:rPr>
-              <w:t>架构</w:t>
-            </w:r>
-            <w:r>
-              <w:rPr>
-                <w:rFonts w:hint="eastAsia"/>
-                <w:bCs/>
-                <w:sz w:val="24"/>
-              </w:rPr>
-              <w:t>设计</w:t>
+              <w:t>架构设计</w:t>
             </w:r>
             <w:r>
               <w:rPr>
@@ -1132,7 +1136,6 @@
             <w:pPr>
               <w:jc w:val="center"/>
               <w:rPr>
-                <w:rFonts w:hint="eastAsia"/>
                 <w:bCs/>
                 <w:sz w:val="24"/>
               </w:rPr>
@@ -1153,7 +1156,6 @@
           <w:p>
             <w:pPr>
               <w:rPr>
-                <w:rFonts w:hint="eastAsia"/>
                 <w:bCs/>
                 <w:sz w:val="24"/>
               </w:rPr>
@@ -1192,7 +1194,6 @@
             <w:pPr>
               <w:jc w:val="center"/>
               <w:rPr>
-                <w:rFonts w:hint="eastAsia"/>
                 <w:bCs/>
                 <w:sz w:val="24"/>
               </w:rPr>
@@ -1304,7 +1305,6 @@
           <w:p>
             <w:pPr>
               <w:rPr>
-                <w:rFonts w:hint="eastAsia"/>
                 <w:bCs/>
                 <w:sz w:val="24"/>
               </w:rPr>
@@ -1352,7 +1352,6 @@
             <w:pPr>
               <w:jc w:val="center"/>
               <w:rPr>
-                <w:rFonts w:hint="eastAsia"/>
                 <w:bCs/>
                 <w:sz w:val="24"/>
               </w:rPr>
@@ -1373,7 +1372,6 @@
           <w:p>
             <w:pPr>
               <w:rPr>
-                <w:rFonts w:hint="eastAsia"/>
                 <w:bCs/>
                 <w:sz w:val="24"/>
               </w:rPr>
@@ -1436,7 +1434,6 @@
             <w:pPr>
               <w:jc w:val="center"/>
               <w:rPr>
-                <w:rFonts w:hint="eastAsia"/>
                 <w:bCs/>
                 <w:sz w:val="24"/>
               </w:rPr>
@@ -1457,7 +1454,6 @@
           <w:p>
             <w:pPr>
               <w:rPr>
-                <w:rFonts w:hint="eastAsia"/>
                 <w:bCs/>
                 <w:sz w:val="24"/>
               </w:rPr>
@@ -1520,7 +1516,6 @@
             <w:pPr>
               <w:jc w:val="center"/>
               <w:rPr>
-                <w:rFonts w:hint="eastAsia"/>
                 <w:bCs/>
                 <w:sz w:val="24"/>
               </w:rPr>
@@ -1541,7 +1536,6 @@
           <w:p>
             <w:pPr>
               <w:rPr>
-                <w:rFonts w:hint="eastAsia"/>
                 <w:bCs/>
                 <w:sz w:val="24"/>
               </w:rPr>
@@ -1611,7 +1605,6 @@
             <w:pPr>
               <w:jc w:val="center"/>
               <w:rPr>
-                <w:rFonts w:hint="eastAsia"/>
                 <w:bCs/>
                 <w:sz w:val="24"/>
               </w:rPr>
@@ -1632,25 +1625,39 @@
           <w:p>
             <w:pPr>
               <w:rPr>
+                <w:bCs/>
+                <w:sz w:val="24"/>
+              </w:rPr>
+            </w:pPr>
+            <w:r>
+              <w:rPr>
                 <w:rFonts w:hint="eastAsia"/>
                 <w:bCs/>
                 <w:sz w:val="24"/>
               </w:rPr>
-            </w:pPr>
+              <w:t>3</w:t>
+            </w:r>
+            <w:r>
+              <w:rPr>
+                <w:bCs/>
+                <w:sz w:val="24"/>
+              </w:rPr>
+              <w:t>.3</w:t>
+            </w:r>
             <w:r>
               <w:rPr>
                 <w:rFonts w:hint="eastAsia"/>
                 <w:bCs/>
                 <w:sz w:val="24"/>
               </w:rPr>
-              <w:t>3</w:t>
-            </w:r>
-            <w:r>
-              <w:rPr>
-                <w:bCs/>
-                <w:sz w:val="24"/>
-              </w:rPr>
-              <w:t>.3</w:t>
+              <w:t>.</w:t>
+            </w:r>
+            <w:r>
+              <w:rPr>
+                <w:bCs/>
+                <w:sz w:val="24"/>
+              </w:rPr>
+              <w:t>2</w:t>
             </w:r>
             <w:r>
               <w:rPr>
@@ -1658,14 +1665,7 @@
                 <w:bCs/>
                 <w:sz w:val="24"/>
               </w:rPr>
-              <w:t>.</w:t>
-            </w:r>
-            <w:r>
-              <w:rPr>
-                <w:bCs/>
-                <w:sz w:val="24"/>
-              </w:rPr>
-              <w:t>2</w:t>
+              <w:t xml:space="preserve"> </w:t>
             </w:r>
             <w:r>
               <w:rPr>
@@ -1673,23 +1673,7 @@
                 <w:bCs/>
                 <w:sz w:val="24"/>
               </w:rPr>
-              <w:t xml:space="preserve"> </w:t>
-            </w:r>
-            <w:r>
-              <w:rPr>
-                <w:rFonts w:hint="eastAsia"/>
-                <w:bCs/>
-                <w:sz w:val="24"/>
-              </w:rPr>
-              <w:t>Master</w:t>
-            </w:r>
-            <w:r>
-              <w:rPr>
-                <w:rFonts w:hint="eastAsia"/>
-                <w:bCs/>
-                <w:sz w:val="24"/>
-              </w:rPr>
-              <w:t>失效</w:t>
+              <w:t>Master失效</w:t>
             </w:r>
             <w:r>
               <w:rPr>
@@ -1710,7 +1694,6 @@
             <w:pPr>
               <w:jc w:val="center"/>
               <w:rPr>
-                <w:rFonts w:hint="eastAsia"/>
                 <w:bCs/>
                 <w:sz w:val="24"/>
               </w:rPr>
@@ -1778,7 +1761,7 @@
           <w:p>
             <w:pPr>
               <w:rPr>
-                <w:rFonts w:eastAsia="黑体" w:hint="eastAsia"/>
+                <w:rFonts w:eastAsia="黑体"/>
                 <w:bCs/>
                 <w:sz w:val="24"/>
               </w:rPr>
@@ -1844,7 +1827,6 @@
           <w:p>
             <w:pPr>
               <w:rPr>
-                <w:rFonts w:hint="eastAsia"/>
                 <w:bCs/>
                 <w:sz w:val="24"/>
               </w:rPr>
@@ -1865,7 +1847,6 @@
           <w:p>
             <w:pPr>
               <w:rPr>
-                <w:rFonts w:hint="eastAsia"/>
                 <w:bCs/>
                 <w:sz w:val="24"/>
               </w:rPr>
@@ -1941,7 +1922,6 @@
           <w:p>
             <w:pPr>
               <w:rPr>
-                <w:rFonts w:hint="eastAsia"/>
                 <w:bCs/>
                 <w:sz w:val="24"/>
               </w:rPr>
@@ -2007,7 +1987,6 @@
           <w:p>
             <w:pPr>
               <w:rPr>
-                <w:rFonts w:hint="eastAsia"/>
                 <w:bCs/>
                 <w:sz w:val="24"/>
               </w:rPr>
@@ -2028,7 +2007,6 @@
           <w:p>
             <w:pPr>
               <w:rPr>
-                <w:rFonts w:hint="eastAsia"/>
                 <w:bCs/>
                 <w:sz w:val="24"/>
               </w:rPr>
@@ -2074,7 +2052,6 @@
           <w:p>
             <w:pPr>
               <w:rPr>
-                <w:rFonts w:hint="eastAsia"/>
                 <w:bCs/>
                 <w:sz w:val="24"/>
               </w:rPr>
@@ -2170,7 +2147,6 @@
           <w:p>
             <w:pPr>
               <w:rPr>
-                <w:rFonts w:hint="eastAsia"/>
                 <w:bCs/>
                 <w:sz w:val="24"/>
               </w:rPr>
@@ -2250,7 +2226,6 @@
           <w:p>
             <w:pPr>
               <w:rPr>
-                <w:rFonts w:hint="eastAsia"/>
                 <w:bCs/>
                 <w:sz w:val="24"/>
               </w:rPr>
@@ -2473,7 +2448,25 @@
           <w:sz w:val="24"/>
           <w:szCs w:val="28"/>
         </w:rPr>
-        <w:t>本项目是基于《数据库系统》课程学习的数据库基本知识和《大规模信息系统构建技术导论》课程学习的分布式系统与大规模软件系统构建的知识，所完成的分布式关系型miniSQL项目。</w:t>
+        <w:t>本项目是基于《数据库系统》课程学习的数据库基本知识和《大规模信息系统构建技术导论》课程学习的分布式系统与大规模软件系统构建的知识，所完成的分布式关系型</w:t>
+      </w:r>
+      <w:proofErr w:type="spellStart"/>
+      <w:r>
+        <w:rPr>
+          <w:rFonts w:ascii="宋体" w:eastAsia="宋体" w:hAnsi="宋体" w:hint="eastAsia"/>
+          <w:sz w:val="24"/>
+          <w:szCs w:val="28"/>
+        </w:rPr>
+        <w:t>miniSQL</w:t>
+      </w:r>
+      <w:proofErr w:type="spellEnd"/>
+      <w:r>
+        <w:rPr>
+          <w:rFonts w:ascii="宋体" w:eastAsia="宋体" w:hAnsi="宋体" w:hint="eastAsia"/>
+          <w:sz w:val="24"/>
+          <w:szCs w:val="28"/>
+        </w:rPr>
+        <w:t>项目。</w:t>
       </w:r>
     </w:p>
     <w:p>
@@ -2492,7 +2485,25 @@
           <w:sz w:val="24"/>
           <w:szCs w:val="28"/>
         </w:rPr>
-        <w:t>本项目设计并实现一个分布式的关系型SQL引擎，除实现数据库各类基本操作（增删改查、索引）、SQL语句执行等基本功能外，包含Zookeeper集群、客户端、主从节点等多个模块，具有数据分区、均衡负载、客户端缓存、副本管理、容错容灾等功能。</w:t>
+        <w:t>本项目设计并实现一个分布式的关系型SQL引擎，除实现数据库各类基本操作（增删改查、索引）、SQL语句执行等基本功能外，包含Zookeeper集群、客户端、主从节点等多个模块，具有数据分区、均衡负载、客户端缓存、副本管理、容错</w:t>
+      </w:r>
+      <w:proofErr w:type="gramStart"/>
+      <w:r>
+        <w:rPr>
+          <w:rFonts w:ascii="宋体" w:eastAsia="宋体" w:hAnsi="宋体" w:hint="eastAsia"/>
+          <w:sz w:val="24"/>
+          <w:szCs w:val="28"/>
+        </w:rPr>
+        <w:t>容灾等功能</w:t>
+      </w:r>
+      <w:proofErr w:type="gramEnd"/>
+      <w:r>
+        <w:rPr>
+          <w:rFonts w:ascii="宋体" w:eastAsia="宋体" w:hAnsi="宋体" w:hint="eastAsia"/>
+          <w:sz w:val="24"/>
+          <w:szCs w:val="28"/>
+        </w:rPr>
+        <w:t>。</w:t>
       </w:r>
     </w:p>
     <w:p>
@@ -2511,7 +2522,25 @@
           <w:sz w:val="24"/>
           <w:szCs w:val="28"/>
         </w:rPr>
-        <w:t>本系统使用Java语言进行项目构建，使用Github进行版本管理和协作开发，由小组五位成员共同完成。</w:t>
+        <w:t>本系统使用Java语言进行项目构建，使用</w:t>
+      </w:r>
+      <w:proofErr w:type="spellStart"/>
+      <w:r>
+        <w:rPr>
+          <w:rFonts w:ascii="宋体" w:eastAsia="宋体" w:hAnsi="宋体" w:hint="eastAsia"/>
+          <w:sz w:val="24"/>
+          <w:szCs w:val="28"/>
+        </w:rPr>
+        <w:t>Github</w:t>
+      </w:r>
+      <w:proofErr w:type="spellEnd"/>
+      <w:r>
+        <w:rPr>
+          <w:rFonts w:ascii="宋体" w:eastAsia="宋体" w:hAnsi="宋体" w:hint="eastAsia"/>
+          <w:sz w:val="24"/>
+          <w:szCs w:val="28"/>
+        </w:rPr>
+        <w:t>进行版本管理和协作开发，由小组五位成员共同完成。</w:t>
       </w:r>
     </w:p>
     <w:p>
@@ -2799,8 +2828,18 @@
                 <w:sz w:val="24"/>
                 <w:szCs w:val="24"/>
               </w:rPr>
-              <w:t>沈轩喆</w:t>
-            </w:r>
+              <w:t>沈轩</w:t>
+            </w:r>
+            <w:proofErr w:type="gramStart"/>
+            <w:r>
+              <w:rPr>
+                <w:rFonts w:ascii="宋体" w:eastAsia="宋体" w:hAnsi="宋体" w:hint="eastAsia"/>
+                <w:sz w:val="24"/>
+                <w:szCs w:val="24"/>
+              </w:rPr>
+              <w:t>喆</w:t>
+            </w:r>
+            <w:proofErr w:type="gramEnd"/>
           </w:p>
         </w:tc>
         <w:tc>
@@ -2904,8 +2943,17 @@
           <w:rFonts w:ascii="宋体" w:eastAsia="宋体" w:hAnsi="宋体" w:cs="Tahoma" w:hint="eastAsia"/>
           <w:sz w:val="24"/>
         </w:rPr>
-        <w:t>沈轩喆</w:t>
-      </w:r>
+        <w:t>沈轩</w:t>
+      </w:r>
+      <w:proofErr w:type="gramStart"/>
+      <w:r>
+        <w:rPr>
+          <w:rFonts w:ascii="宋体" w:eastAsia="宋体" w:hAnsi="宋体" w:cs="Tahoma" w:hint="eastAsia"/>
+          <w:sz w:val="24"/>
+        </w:rPr>
+        <w:t>喆</w:t>
+      </w:r>
+      <w:proofErr w:type="gramEnd"/>
       <w:r>
         <w:rPr>
           <w:rFonts w:ascii="宋体" w:eastAsia="宋体" w:hAnsi="宋体" w:cs="Tahoma" w:hint="eastAsia"/>
@@ -3028,7 +3076,7 @@
         <w:spacing w:line="360" w:lineRule="auto"/>
         <w:ind w:firstLineChars="200" w:firstLine="480"/>
         <w:rPr>
-          <w:rFonts w:ascii="宋体" w:eastAsia="宋体" w:hAnsi="宋体" w:hint="eastAsia"/>
+          <w:rFonts w:ascii="宋体" w:eastAsia="宋体" w:hAnsi="宋体"/>
           <w:sz w:val="24"/>
           <w:szCs w:val="28"/>
         </w:rPr>
@@ -3333,6 +3381,7 @@
         </w:rPr>
         <w:t xml:space="preserve"> 四个模块。其中，Region Server 底层由 </w:t>
       </w:r>
+      <w:proofErr w:type="spellStart"/>
       <w:r>
         <w:rPr>
           <w:rFonts w:ascii="宋体" w:eastAsia="宋体" w:hAnsi="宋体"/>
@@ -3347,7 +3396,16 @@
           <w:sz w:val="24"/>
           <w:szCs w:val="28"/>
         </w:rPr>
-        <w:t>iniSQL 提供服务。</w:t>
+        <w:t>iniSQL</w:t>
+      </w:r>
+      <w:proofErr w:type="spellEnd"/>
+      <w:r>
+        <w:rPr>
+          <w:rFonts w:ascii="宋体" w:eastAsia="宋体" w:hAnsi="宋体"/>
+          <w:sz w:val="24"/>
+          <w:szCs w:val="28"/>
+        </w:rPr>
+        <w:t xml:space="preserve"> 提供服务。</w:t>
       </w:r>
     </w:p>
     <w:p>
@@ -3480,6 +3538,73 @@
           <w:szCs w:val="24"/>
         </w:rPr>
         <w:t>架构设计</w:t>
+      </w:r>
+    </w:p>
+    <w:p>
+      <w:pPr>
+        <w:spacing w:line="360" w:lineRule="auto"/>
+        <w:rPr>
+          <w:rFonts w:ascii="黑体" w:eastAsia="黑体" w:hAnsi="黑体" w:cs="黑体"/>
+          <w:sz w:val="24"/>
+          <w:szCs w:val="24"/>
+        </w:rPr>
+      </w:pPr>
+      <w:r>
+        <w:rPr>
+          <w:rFonts w:ascii="黑体" w:eastAsia="黑体" w:hAnsi="黑体" w:cs="黑体" w:hint="eastAsia"/>
+          <w:noProof/>
+          <w:sz w:val="24"/>
+          <w:szCs w:val="24"/>
+        </w:rPr>
+        <w:lastRenderedPageBreak/>
+        <w:drawing>
+          <wp:inline distT="0" distB="0" distL="0" distR="0" wp14:anchorId="2FA4D5E3" wp14:editId="35E91E57">
+            <wp:extent cx="5267325" cy="6043930"/>
+            <wp:effectExtent l="0" t="0" r="9525" b="0"/>
+            <wp:docPr id="1583001342" name="Picture 2"/>
+            <wp:cNvGraphicFramePr>
+              <a:graphicFrameLocks xmlns:a="http://schemas.openxmlformats.org/drawingml/2006/main" noChangeAspect="1"/>
+            </wp:cNvGraphicFramePr>
+            <a:graphic xmlns:a="http://schemas.openxmlformats.org/drawingml/2006/main">
+              <a:graphicData uri="http://schemas.openxmlformats.org/drawingml/2006/picture">
+                <pic:pic xmlns:pic="http://schemas.openxmlformats.org/drawingml/2006/picture">
+                  <pic:nvPicPr>
+                    <pic:cNvPr id="0" name="Picture 2"/>
+                    <pic:cNvPicPr>
+                      <a:picLocks noChangeAspect="1" noChangeArrowheads="1"/>
+                    </pic:cNvPicPr>
+                  </pic:nvPicPr>
+                  <pic:blipFill>
+                    <a:blip r:embed="rId15">
+                      <a:extLst>
+                        <a:ext uri="{28A0092B-C50C-407E-A947-70E740481C1C}">
+                          <a14:useLocalDpi xmlns:a14="http://schemas.microsoft.com/office/drawing/2010/main" val="0"/>
+                        </a:ext>
+                      </a:extLst>
+                    </a:blip>
+                    <a:srcRect/>
+                    <a:stretch>
+                      <a:fillRect/>
+                    </a:stretch>
+                  </pic:blipFill>
+                  <pic:spPr bwMode="auto">
+                    <a:xfrm>
+                      <a:off x="0" y="0"/>
+                      <a:ext cx="5267325" cy="6043930"/>
+                    </a:xfrm>
+                    <a:prstGeom prst="rect">
+                      <a:avLst/>
+                    </a:prstGeom>
+                    <a:noFill/>
+                    <a:ln>
+                      <a:noFill/>
+                    </a:ln>
+                  </pic:spPr>
+                </pic:pic>
+              </a:graphicData>
+            </a:graphic>
+          </wp:inline>
+        </w:drawing>
       </w:r>
     </w:p>
     <w:p>
@@ -3545,8 +3670,35 @@
           <w:b/>
           <w:bCs/>
         </w:rPr>
-        <w:t xml:space="preserve"> 总体流程图</w:t>
-      </w:r>
+        <w:t xml:space="preserve"> </w:t>
+      </w:r>
+      <w:r>
+        <w:rPr>
+          <w:rFonts w:ascii="宋体" w:eastAsia="宋体" w:hAnsi="宋体" w:hint="eastAsia"/>
+          <w:b/>
+          <w:bCs/>
+        </w:rPr>
+        <w:t>Master类</w:t>
+      </w:r>
+      <w:r>
+        <w:rPr>
+          <w:rFonts w:ascii="宋体" w:eastAsia="宋体" w:hAnsi="宋体" w:hint="eastAsia"/>
+          <w:b/>
+          <w:bCs/>
+        </w:rPr>
+        <w:t>图</w:t>
+      </w:r>
+    </w:p>
+    <w:p>
+      <w:pPr>
+        <w:spacing w:line="360" w:lineRule="auto"/>
+        <w:ind w:firstLineChars="200" w:firstLine="422"/>
+        <w:rPr>
+          <w:rFonts w:ascii="宋体" w:eastAsia="宋体" w:hAnsi="宋体" w:hint="eastAsia"/>
+          <w:b/>
+          <w:bCs/>
+        </w:rPr>
+      </w:pPr>
     </w:p>
     <w:p>
       <w:pPr>
@@ -3638,7 +3790,7 @@
         <w:spacing w:line="360" w:lineRule="auto"/>
         <w:ind w:firstLineChars="200" w:firstLine="480"/>
         <w:rPr>
-          <w:rFonts w:ascii="宋体" w:eastAsia="宋体" w:hAnsi="宋体" w:hint="eastAsia"/>
+          <w:rFonts w:ascii="宋体" w:eastAsia="宋体" w:hAnsi="宋体"/>
           <w:sz w:val="24"/>
           <w:szCs w:val="28"/>
         </w:rPr>
@@ -3693,13 +3845,906 @@
       <w:pPr>
         <w:spacing w:line="360" w:lineRule="auto"/>
         <w:rPr>
-          <w:rFonts w:hint="eastAsia"/>
-        </w:rPr>
-      </w:pPr>
+          <w:rFonts w:ascii="黑体" w:eastAsia="黑体" w:hAnsi="黑体" w:cs="黑体"/>
+          <w:sz w:val="24"/>
+          <w:szCs w:val="24"/>
+        </w:rPr>
+      </w:pPr>
+      <w:r>
+        <w:rPr>
+          <w:rFonts w:ascii="Times New Roman" w:eastAsia="黑体" w:hAnsi="Times New Roman" w:cs="Times New Roman"/>
+          <w:sz w:val="24"/>
+          <w:szCs w:val="24"/>
+        </w:rPr>
+        <w:t>3.1</w:t>
+      </w:r>
+      <w:r>
+        <w:rPr>
+          <w:rFonts w:ascii="黑体" w:eastAsia="黑体" w:hAnsi="黑体" w:cs="黑体" w:hint="eastAsia"/>
+          <w:sz w:val="24"/>
+          <w:szCs w:val="24"/>
+        </w:rPr>
+        <w:t xml:space="preserve"> </w:t>
+      </w:r>
+      <w:r>
+        <w:rPr>
+          <w:rFonts w:ascii="黑体" w:eastAsia="黑体" w:hAnsi="黑体" w:cs="黑体"/>
+          <w:sz w:val="24"/>
+          <w:szCs w:val="24"/>
+        </w:rPr>
+        <w:t xml:space="preserve"> </w:t>
+      </w:r>
+      <w:r>
+        <w:rPr>
+          <w:rFonts w:ascii="黑体" w:eastAsia="黑体" w:hAnsi="黑体" w:cs="黑体" w:hint="eastAsia"/>
+          <w:sz w:val="24"/>
+          <w:szCs w:val="24"/>
+        </w:rPr>
+        <w:t>主从备份</w:t>
+      </w:r>
     </w:p>
     <w:p>
       <w:pPr>
         <w:spacing w:line="360" w:lineRule="auto"/>
+        <w:ind w:firstLineChars="200" w:firstLine="480"/>
+        <w:rPr>
+          <w:rFonts w:ascii="宋体" w:eastAsia="宋体" w:hAnsi="宋体"/>
+          <w:sz w:val="24"/>
+          <w:szCs w:val="28"/>
+        </w:rPr>
+      </w:pPr>
+      <w:r>
+        <w:rPr>
+          <w:rFonts w:ascii="宋体" w:eastAsia="宋体" w:hAnsi="宋体" w:hint="eastAsia"/>
+          <w:sz w:val="24"/>
+          <w:szCs w:val="28"/>
+        </w:rPr>
+        <w:t>本系统对数据库中所有表进行了主从备份，分别分布在不同的两台R</w:t>
+      </w:r>
+      <w:r>
+        <w:rPr>
+          <w:rFonts w:ascii="宋体" w:eastAsia="宋体" w:hAnsi="宋体"/>
+          <w:sz w:val="24"/>
+          <w:szCs w:val="28"/>
+        </w:rPr>
+        <w:t xml:space="preserve">egion </w:t>
+      </w:r>
+      <w:r>
+        <w:rPr>
+          <w:rFonts w:ascii="宋体" w:eastAsia="宋体" w:hAnsi="宋体"/>
+          <w:sz w:val="24"/>
+          <w:szCs w:val="28"/>
+        </w:rPr>
+        <w:lastRenderedPageBreak/>
+        <w:t>Server</w:t>
+      </w:r>
+      <w:r>
+        <w:rPr>
+          <w:rFonts w:ascii="宋体" w:eastAsia="宋体" w:hAnsi="宋体" w:hint="eastAsia"/>
+          <w:sz w:val="24"/>
+          <w:szCs w:val="28"/>
+        </w:rPr>
+        <w:t>上。来自Client的请求会先送到主备份所在Region</w:t>
+      </w:r>
+      <w:r>
+        <w:rPr>
+          <w:rFonts w:ascii="宋体" w:eastAsia="宋体" w:hAnsi="宋体"/>
+          <w:sz w:val="24"/>
+          <w:szCs w:val="28"/>
+        </w:rPr>
+        <w:t xml:space="preserve"> Server</w:t>
+      </w:r>
+      <w:r>
+        <w:rPr>
+          <w:rFonts w:ascii="宋体" w:eastAsia="宋体" w:hAnsi="宋体" w:hint="eastAsia"/>
+          <w:sz w:val="24"/>
+          <w:szCs w:val="28"/>
+        </w:rPr>
+        <w:t>处理，若请求涉及到表数据的更新，主备份的Region</w:t>
+      </w:r>
+      <w:r>
+        <w:rPr>
+          <w:rFonts w:ascii="宋体" w:eastAsia="宋体" w:hAnsi="宋体"/>
+          <w:sz w:val="24"/>
+          <w:szCs w:val="28"/>
+        </w:rPr>
+        <w:t xml:space="preserve"> Server</w:t>
+      </w:r>
+      <w:r>
+        <w:rPr>
+          <w:rFonts w:ascii="宋体" w:eastAsia="宋体" w:hAnsi="宋体" w:hint="eastAsia"/>
+          <w:sz w:val="24"/>
+          <w:szCs w:val="28"/>
+        </w:rPr>
+        <w:t>会向Master报告，再由Master通知从备份所在的Region</w:t>
+      </w:r>
+      <w:r>
+        <w:rPr>
+          <w:rFonts w:ascii="宋体" w:eastAsia="宋体" w:hAnsi="宋体"/>
+          <w:sz w:val="24"/>
+          <w:szCs w:val="28"/>
+        </w:rPr>
+        <w:t xml:space="preserve"> </w:t>
+      </w:r>
+      <w:r>
+        <w:rPr>
+          <w:rFonts w:ascii="宋体" w:eastAsia="宋体" w:hAnsi="宋体" w:hint="eastAsia"/>
+          <w:sz w:val="24"/>
+          <w:szCs w:val="28"/>
+        </w:rPr>
+        <w:t>Server更新数据。</w:t>
+      </w:r>
+    </w:p>
+    <w:p>
+      <w:pPr>
+        <w:spacing w:line="360" w:lineRule="auto"/>
+        <w:ind w:firstLineChars="200" w:firstLine="480"/>
+        <w:rPr>
+          <w:rFonts w:ascii="宋体" w:eastAsia="宋体" w:hAnsi="宋体"/>
+          <w:sz w:val="24"/>
+          <w:szCs w:val="28"/>
+        </w:rPr>
+      </w:pPr>
+      <w:r>
+        <w:rPr>
+          <w:rFonts w:ascii="宋体" w:eastAsia="宋体" w:hAnsi="宋体" w:hint="eastAsia"/>
+          <w:sz w:val="24"/>
+          <w:szCs w:val="28"/>
+        </w:rPr>
+        <w:t>通过主从备份，本系统在Re</w:t>
+      </w:r>
+      <w:r>
+        <w:rPr>
+          <w:rFonts w:ascii="宋体" w:eastAsia="宋体" w:hAnsi="宋体"/>
+          <w:sz w:val="24"/>
+          <w:szCs w:val="28"/>
+        </w:rPr>
+        <w:t>gion Server</w:t>
+      </w:r>
+      <w:r>
+        <w:rPr>
+          <w:rFonts w:ascii="宋体" w:eastAsia="宋体" w:hAnsi="宋体" w:hint="eastAsia"/>
+          <w:sz w:val="24"/>
+          <w:szCs w:val="28"/>
+        </w:rPr>
+        <w:t>失效时不至于直接丢失数据，并在</w:t>
+      </w:r>
+      <w:r>
+        <w:rPr>
+          <w:rFonts w:ascii="宋体" w:eastAsia="宋体" w:hAnsi="宋体" w:hint="eastAsia"/>
+          <w:sz w:val="24"/>
+          <w:szCs w:val="28"/>
+        </w:rPr>
+        <w:t>此</w:t>
+      </w:r>
+      <w:r>
+        <w:rPr>
+          <w:rFonts w:ascii="宋体" w:eastAsia="宋体" w:hAnsi="宋体" w:hint="eastAsia"/>
+          <w:sz w:val="24"/>
+          <w:szCs w:val="28"/>
+        </w:rPr>
+        <w:t>基础上</w:t>
+      </w:r>
+      <w:r>
+        <w:rPr>
+          <w:rFonts w:ascii="宋体" w:eastAsia="宋体" w:hAnsi="宋体" w:hint="eastAsia"/>
+          <w:sz w:val="24"/>
+          <w:szCs w:val="28"/>
+        </w:rPr>
+        <w:t>可以实现容错容灾</w:t>
+      </w:r>
+      <w:r>
+        <w:rPr>
+          <w:rFonts w:ascii="宋体" w:eastAsia="宋体" w:hAnsi="宋体" w:hint="eastAsia"/>
+          <w:sz w:val="24"/>
+          <w:szCs w:val="28"/>
+        </w:rPr>
+        <w:t>。</w:t>
+      </w:r>
+    </w:p>
+    <w:p>
+      <w:pPr>
+        <w:spacing w:line="360" w:lineRule="auto"/>
+        <w:rPr>
+          <w:rFonts w:ascii="黑体" w:eastAsia="黑体" w:hAnsi="黑体" w:cs="黑体"/>
+          <w:sz w:val="24"/>
+          <w:szCs w:val="24"/>
+        </w:rPr>
+      </w:pPr>
+      <w:r>
+        <w:rPr>
+          <w:rFonts w:ascii="Times New Roman" w:eastAsia="黑体" w:hAnsi="Times New Roman" w:cs="Times New Roman"/>
+          <w:sz w:val="24"/>
+          <w:szCs w:val="24"/>
+        </w:rPr>
+        <w:t>3.2</w:t>
+      </w:r>
+      <w:r>
+        <w:rPr>
+          <w:rFonts w:ascii="黑体" w:eastAsia="黑体" w:hAnsi="黑体" w:cs="黑体" w:hint="eastAsia"/>
+          <w:sz w:val="24"/>
+          <w:szCs w:val="24"/>
+        </w:rPr>
+        <w:t xml:space="preserve"> </w:t>
+      </w:r>
+      <w:r>
+        <w:rPr>
+          <w:rFonts w:ascii="黑体" w:eastAsia="黑体" w:hAnsi="黑体" w:cs="黑体"/>
+          <w:sz w:val="24"/>
+          <w:szCs w:val="24"/>
+        </w:rPr>
+        <w:t xml:space="preserve"> </w:t>
+      </w:r>
+      <w:r>
+        <w:rPr>
+          <w:rFonts w:ascii="黑体" w:eastAsia="黑体" w:hAnsi="黑体" w:cs="黑体" w:hint="eastAsia"/>
+          <w:sz w:val="24"/>
+          <w:szCs w:val="24"/>
+        </w:rPr>
+        <w:t>负载均衡</w:t>
+      </w:r>
+    </w:p>
+    <w:p>
+      <w:pPr>
+        <w:spacing w:line="360" w:lineRule="auto"/>
+        <w:ind w:firstLineChars="200" w:firstLine="480"/>
+        <w:rPr>
+          <w:rFonts w:ascii="宋体" w:eastAsia="宋体" w:hAnsi="宋体"/>
+          <w:sz w:val="24"/>
+          <w:szCs w:val="28"/>
+        </w:rPr>
+      </w:pPr>
+      <w:r>
+        <w:rPr>
+          <w:rFonts w:ascii="宋体" w:eastAsia="宋体" w:hAnsi="宋体" w:hint="eastAsia"/>
+          <w:sz w:val="24"/>
+          <w:szCs w:val="28"/>
+        </w:rPr>
+        <w:t>本系统对于Region</w:t>
+      </w:r>
+      <w:r>
+        <w:rPr>
+          <w:rFonts w:ascii="宋体" w:eastAsia="宋体" w:hAnsi="宋体"/>
+          <w:sz w:val="24"/>
+          <w:szCs w:val="28"/>
+        </w:rPr>
+        <w:t xml:space="preserve"> </w:t>
+      </w:r>
+      <w:r>
+        <w:rPr>
+          <w:rFonts w:ascii="宋体" w:eastAsia="宋体" w:hAnsi="宋体" w:hint="eastAsia"/>
+          <w:sz w:val="24"/>
+          <w:szCs w:val="28"/>
+        </w:rPr>
+        <w:t>Server的负载进行了一定处理，当Client请求</w:t>
+      </w:r>
+      <w:proofErr w:type="gramStart"/>
+      <w:r>
+        <w:rPr>
+          <w:rFonts w:ascii="宋体" w:eastAsia="宋体" w:hAnsi="宋体" w:hint="eastAsia"/>
+          <w:sz w:val="24"/>
+          <w:szCs w:val="28"/>
+        </w:rPr>
+        <w:t>新建表</w:t>
+      </w:r>
+      <w:proofErr w:type="gramEnd"/>
+      <w:r>
+        <w:rPr>
+          <w:rFonts w:ascii="宋体" w:eastAsia="宋体" w:hAnsi="宋体" w:hint="eastAsia"/>
+          <w:sz w:val="24"/>
+          <w:szCs w:val="28"/>
+        </w:rPr>
+        <w:t>或Region</w:t>
+      </w:r>
+      <w:r>
+        <w:rPr>
+          <w:rFonts w:ascii="宋体" w:eastAsia="宋体" w:hAnsi="宋体"/>
+          <w:sz w:val="24"/>
+          <w:szCs w:val="28"/>
+        </w:rPr>
+        <w:t xml:space="preserve"> </w:t>
+      </w:r>
+      <w:r>
+        <w:rPr>
+          <w:rFonts w:ascii="宋体" w:eastAsia="宋体" w:hAnsi="宋体" w:hint="eastAsia"/>
+          <w:sz w:val="24"/>
+          <w:szCs w:val="28"/>
+        </w:rPr>
+        <w:t>Server需要备份时，会由Master选择当前</w:t>
+      </w:r>
+      <w:proofErr w:type="gramStart"/>
+      <w:r>
+        <w:rPr>
+          <w:rFonts w:ascii="宋体" w:eastAsia="宋体" w:hAnsi="宋体" w:hint="eastAsia"/>
+          <w:sz w:val="24"/>
+          <w:szCs w:val="28"/>
+        </w:rPr>
+        <w:t>最</w:t>
+      </w:r>
+      <w:proofErr w:type="gramEnd"/>
+      <w:r>
+        <w:rPr>
+          <w:rFonts w:ascii="宋体" w:eastAsia="宋体" w:hAnsi="宋体" w:hint="eastAsia"/>
+          <w:sz w:val="24"/>
+          <w:szCs w:val="28"/>
+        </w:rPr>
+        <w:t>空闲的Region</w:t>
+      </w:r>
+      <w:r>
+        <w:rPr>
+          <w:rFonts w:ascii="宋体" w:eastAsia="宋体" w:hAnsi="宋体"/>
+          <w:sz w:val="24"/>
+          <w:szCs w:val="28"/>
+        </w:rPr>
+        <w:t xml:space="preserve"> </w:t>
+      </w:r>
+      <w:r>
+        <w:rPr>
+          <w:rFonts w:ascii="宋体" w:eastAsia="宋体" w:hAnsi="宋体" w:hint="eastAsia"/>
+          <w:sz w:val="24"/>
+          <w:szCs w:val="28"/>
+        </w:rPr>
+        <w:t>Server完成请求</w:t>
+      </w:r>
+      <w:r>
+        <w:rPr>
+          <w:rFonts w:ascii="宋体" w:eastAsia="宋体" w:hAnsi="宋体" w:hint="eastAsia"/>
+          <w:sz w:val="24"/>
+          <w:szCs w:val="28"/>
+        </w:rPr>
+        <w:t>。</w:t>
+      </w:r>
+    </w:p>
+    <w:p>
+      <w:pPr>
+        <w:spacing w:line="360" w:lineRule="auto"/>
+        <w:rPr>
+          <w:rFonts w:ascii="黑体" w:eastAsia="黑体" w:hAnsi="黑体" w:cs="黑体"/>
+          <w:sz w:val="24"/>
+          <w:szCs w:val="24"/>
+        </w:rPr>
+      </w:pPr>
+      <w:r>
+        <w:rPr>
+          <w:rFonts w:ascii="Times New Roman" w:eastAsia="黑体" w:hAnsi="Times New Roman" w:cs="Times New Roman"/>
+          <w:sz w:val="24"/>
+          <w:szCs w:val="24"/>
+        </w:rPr>
+        <w:t>3.3</w:t>
+      </w:r>
+      <w:r>
+        <w:rPr>
+          <w:rFonts w:ascii="黑体" w:eastAsia="黑体" w:hAnsi="黑体" w:cs="黑体" w:hint="eastAsia"/>
+          <w:sz w:val="24"/>
+          <w:szCs w:val="24"/>
+        </w:rPr>
+        <w:t xml:space="preserve"> </w:t>
+      </w:r>
+      <w:r>
+        <w:rPr>
+          <w:rFonts w:ascii="黑体" w:eastAsia="黑体" w:hAnsi="黑体" w:cs="黑体"/>
+          <w:sz w:val="24"/>
+          <w:szCs w:val="24"/>
+        </w:rPr>
+        <w:t xml:space="preserve"> </w:t>
+      </w:r>
+      <w:r>
+        <w:rPr>
+          <w:rFonts w:ascii="黑体" w:eastAsia="黑体" w:hAnsi="黑体" w:cs="黑体" w:hint="eastAsia"/>
+          <w:sz w:val="24"/>
+          <w:szCs w:val="24"/>
+        </w:rPr>
+        <w:t>容错容灾</w:t>
+      </w:r>
+    </w:p>
+    <w:p>
+      <w:pPr>
+        <w:spacing w:line="360" w:lineRule="auto"/>
+        <w:rPr>
+          <w:rFonts w:ascii="黑体" w:eastAsia="黑体" w:hAnsi="黑体" w:cs="黑体"/>
+          <w:sz w:val="24"/>
+          <w:szCs w:val="24"/>
+        </w:rPr>
+      </w:pPr>
+      <w:r>
+        <w:rPr>
+          <w:rFonts w:ascii="Times New Roman" w:eastAsia="黑体" w:hAnsi="Times New Roman" w:cs="Times New Roman"/>
+          <w:sz w:val="24"/>
+          <w:szCs w:val="24"/>
+        </w:rPr>
+        <w:t>3</w:t>
+      </w:r>
+      <w:r>
+        <w:rPr>
+          <w:rFonts w:ascii="宋体" w:eastAsia="宋体" w:hAnsi="宋体" w:cs="Times New Roman"/>
+          <w:sz w:val="24"/>
+          <w:szCs w:val="24"/>
+        </w:rPr>
+        <w:t>.</w:t>
+      </w:r>
+      <w:r>
+        <w:rPr>
+          <w:rFonts w:ascii="Times New Roman" w:eastAsia="黑体" w:hAnsi="Times New Roman" w:cs="Times New Roman"/>
+          <w:sz w:val="24"/>
+          <w:szCs w:val="24"/>
+        </w:rPr>
+        <w:t>3</w:t>
+      </w:r>
+      <w:r>
+        <w:rPr>
+          <w:rFonts w:ascii="宋体" w:eastAsia="宋体" w:hAnsi="宋体" w:cs="Times New Roman"/>
+          <w:sz w:val="24"/>
+          <w:szCs w:val="24"/>
+        </w:rPr>
+        <w:t>.</w:t>
+      </w:r>
+      <w:r>
+        <w:rPr>
+          <w:rFonts w:ascii="Times New Roman" w:eastAsia="黑体" w:hAnsi="Times New Roman" w:cs="Times New Roman"/>
+          <w:sz w:val="24"/>
+          <w:szCs w:val="24"/>
+        </w:rPr>
+        <w:t>1</w:t>
+      </w:r>
+      <w:r>
+        <w:rPr>
+          <w:rFonts w:ascii="黑体" w:eastAsia="黑体" w:hAnsi="黑体" w:cs="黑体" w:hint="eastAsia"/>
+          <w:sz w:val="24"/>
+          <w:szCs w:val="24"/>
+        </w:rPr>
+        <w:t xml:space="preserve"> </w:t>
+      </w:r>
+      <w:r>
+        <w:rPr>
+          <w:rFonts w:ascii="黑体" w:eastAsia="黑体" w:hAnsi="黑体" w:cs="黑体"/>
+          <w:sz w:val="24"/>
+          <w:szCs w:val="24"/>
+        </w:rPr>
+        <w:t xml:space="preserve"> </w:t>
+      </w:r>
+      <w:r>
+        <w:rPr>
+          <w:rFonts w:ascii="黑体" w:eastAsia="黑体" w:hAnsi="黑体" w:cs="黑体" w:hint="eastAsia"/>
+          <w:sz w:val="24"/>
+          <w:szCs w:val="24"/>
+        </w:rPr>
+        <w:t>Region</w:t>
+      </w:r>
+      <w:r>
+        <w:rPr>
+          <w:rFonts w:ascii="黑体" w:eastAsia="黑体" w:hAnsi="黑体" w:cs="黑体"/>
+          <w:sz w:val="24"/>
+          <w:szCs w:val="24"/>
+        </w:rPr>
+        <w:t xml:space="preserve"> </w:t>
+      </w:r>
+      <w:r>
+        <w:rPr>
+          <w:rFonts w:ascii="黑体" w:eastAsia="黑体" w:hAnsi="黑体" w:cs="黑体" w:hint="eastAsia"/>
+          <w:sz w:val="24"/>
+          <w:szCs w:val="24"/>
+        </w:rPr>
+        <w:t>Server失效</w:t>
+      </w:r>
+    </w:p>
+    <w:p>
+      <w:pPr>
+        <w:spacing w:line="360" w:lineRule="auto"/>
+        <w:ind w:firstLineChars="200" w:firstLine="480"/>
+        <w:rPr>
+          <w:rFonts w:ascii="宋体" w:eastAsia="宋体" w:hAnsi="宋体"/>
+          <w:sz w:val="24"/>
+          <w:szCs w:val="28"/>
+        </w:rPr>
+      </w:pPr>
+      <w:r>
+        <w:rPr>
+          <w:rFonts w:ascii="宋体" w:eastAsia="宋体" w:hAnsi="宋体" w:hint="eastAsia"/>
+          <w:sz w:val="24"/>
+          <w:szCs w:val="28"/>
+        </w:rPr>
+        <w:t>当一台Region</w:t>
+      </w:r>
+      <w:r>
+        <w:rPr>
+          <w:rFonts w:ascii="宋体" w:eastAsia="宋体" w:hAnsi="宋体"/>
+          <w:sz w:val="24"/>
+          <w:szCs w:val="28"/>
+        </w:rPr>
+        <w:t xml:space="preserve"> </w:t>
+      </w:r>
+      <w:r>
+        <w:rPr>
+          <w:rFonts w:ascii="宋体" w:eastAsia="宋体" w:hAnsi="宋体" w:hint="eastAsia"/>
+          <w:sz w:val="24"/>
+          <w:szCs w:val="28"/>
+        </w:rPr>
+        <w:t>Server失效时，其向Master发送的心跳消息会</w:t>
+      </w:r>
+      <w:r>
+        <w:rPr>
+          <w:rFonts w:ascii="宋体" w:eastAsia="宋体" w:hAnsi="宋体" w:hint="eastAsia"/>
+          <w:sz w:val="24"/>
+          <w:szCs w:val="28"/>
+        </w:rPr>
+        <w:t>停止，Master定期检查会发现该Region</w:t>
+      </w:r>
+      <w:r>
+        <w:rPr>
+          <w:rFonts w:ascii="宋体" w:eastAsia="宋体" w:hAnsi="宋体"/>
+          <w:sz w:val="24"/>
+          <w:szCs w:val="28"/>
+        </w:rPr>
+        <w:t xml:space="preserve"> </w:t>
+      </w:r>
+      <w:r>
+        <w:rPr>
+          <w:rFonts w:ascii="宋体" w:eastAsia="宋体" w:hAnsi="宋体" w:hint="eastAsia"/>
+          <w:sz w:val="24"/>
+          <w:szCs w:val="28"/>
+        </w:rPr>
+        <w:t>Server未按时发送心跳信息，认为其失效。进而遍历该Region</w:t>
+      </w:r>
+      <w:r>
+        <w:rPr>
+          <w:rFonts w:ascii="宋体" w:eastAsia="宋体" w:hAnsi="宋体"/>
+          <w:sz w:val="24"/>
+          <w:szCs w:val="28"/>
+        </w:rPr>
+        <w:t xml:space="preserve"> </w:t>
+      </w:r>
+      <w:r>
+        <w:rPr>
+          <w:rFonts w:ascii="宋体" w:eastAsia="宋体" w:hAnsi="宋体" w:hint="eastAsia"/>
+          <w:sz w:val="24"/>
+          <w:szCs w:val="28"/>
+        </w:rPr>
+        <w:t>Server所拥有的所有表，选择空闲的Region</w:t>
+      </w:r>
+      <w:r>
+        <w:rPr>
+          <w:rFonts w:ascii="宋体" w:eastAsia="宋体" w:hAnsi="宋体"/>
+          <w:sz w:val="24"/>
+          <w:szCs w:val="28"/>
+        </w:rPr>
+        <w:t xml:space="preserve"> </w:t>
+      </w:r>
+      <w:r>
+        <w:rPr>
+          <w:rFonts w:ascii="宋体" w:eastAsia="宋体" w:hAnsi="宋体" w:hint="eastAsia"/>
+          <w:sz w:val="24"/>
+          <w:szCs w:val="28"/>
+        </w:rPr>
+        <w:t>Server</w:t>
+      </w:r>
+      <w:r>
+        <w:rPr>
+          <w:rFonts w:ascii="宋体" w:eastAsia="宋体" w:hAnsi="宋体" w:hint="eastAsia"/>
+          <w:sz w:val="24"/>
+          <w:szCs w:val="28"/>
+        </w:rPr>
+        <w:t>要求它们</w:t>
+      </w:r>
+      <w:r>
+        <w:rPr>
+          <w:rFonts w:ascii="宋体" w:eastAsia="宋体" w:hAnsi="宋体" w:hint="eastAsia"/>
+          <w:sz w:val="24"/>
+          <w:szCs w:val="28"/>
+        </w:rPr>
+        <w:t>对这些表进行备份。</w:t>
+      </w:r>
+    </w:p>
+    <w:p>
+      <w:pPr>
+        <w:spacing w:line="360" w:lineRule="auto"/>
+        <w:ind w:firstLineChars="200" w:firstLine="480"/>
+        <w:rPr>
+          <w:rFonts w:ascii="宋体" w:eastAsia="宋体" w:hAnsi="宋体"/>
+          <w:sz w:val="24"/>
+          <w:szCs w:val="28"/>
+        </w:rPr>
+      </w:pPr>
+      <w:r>
+        <w:rPr>
+          <w:rFonts w:ascii="宋体" w:eastAsia="宋体" w:hAnsi="宋体" w:hint="eastAsia"/>
+          <w:sz w:val="24"/>
+          <w:szCs w:val="28"/>
+        </w:rPr>
+        <w:t>通过</w:t>
+      </w:r>
+      <w:r>
+        <w:rPr>
+          <w:rFonts w:ascii="宋体" w:eastAsia="宋体" w:hAnsi="宋体" w:hint="eastAsia"/>
+          <w:sz w:val="24"/>
+          <w:szCs w:val="28"/>
+        </w:rPr>
+        <w:t>这种方式，只要一张表的主从备份所在的两台Region</w:t>
+      </w:r>
+      <w:r>
+        <w:rPr>
+          <w:rFonts w:ascii="宋体" w:eastAsia="宋体" w:hAnsi="宋体"/>
+          <w:sz w:val="24"/>
+          <w:szCs w:val="28"/>
+        </w:rPr>
+        <w:t xml:space="preserve"> </w:t>
+      </w:r>
+      <w:r>
+        <w:rPr>
+          <w:rFonts w:ascii="宋体" w:eastAsia="宋体" w:hAnsi="宋体" w:hint="eastAsia"/>
+          <w:sz w:val="24"/>
+          <w:szCs w:val="28"/>
+        </w:rPr>
+        <w:t>Server不同时失效，就可以保证数据安全。</w:t>
+      </w:r>
+    </w:p>
+    <w:p>
+      <w:pPr>
+        <w:spacing w:line="360" w:lineRule="auto"/>
+        <w:rPr>
+          <w:rFonts w:ascii="黑体" w:eastAsia="黑体" w:hAnsi="黑体" w:cs="黑体"/>
+          <w:sz w:val="24"/>
+          <w:szCs w:val="24"/>
+        </w:rPr>
+      </w:pPr>
+      <w:r>
+        <w:rPr>
+          <w:rFonts w:ascii="Times New Roman" w:eastAsia="黑体" w:hAnsi="Times New Roman" w:cs="Times New Roman"/>
+          <w:sz w:val="24"/>
+          <w:szCs w:val="24"/>
+        </w:rPr>
+        <w:t>3</w:t>
+      </w:r>
+      <w:r>
+        <w:rPr>
+          <w:rFonts w:ascii="宋体" w:eastAsia="宋体" w:hAnsi="宋体" w:cs="Times New Roman"/>
+          <w:sz w:val="24"/>
+          <w:szCs w:val="24"/>
+        </w:rPr>
+        <w:t>.</w:t>
+      </w:r>
+      <w:r>
+        <w:rPr>
+          <w:rFonts w:ascii="Times New Roman" w:eastAsia="黑体" w:hAnsi="Times New Roman" w:cs="Times New Roman"/>
+          <w:sz w:val="24"/>
+          <w:szCs w:val="24"/>
+        </w:rPr>
+        <w:t>3</w:t>
+      </w:r>
+      <w:r>
+        <w:rPr>
+          <w:rFonts w:ascii="宋体" w:eastAsia="宋体" w:hAnsi="宋体" w:cs="Times New Roman"/>
+          <w:sz w:val="24"/>
+          <w:szCs w:val="24"/>
+        </w:rPr>
+        <w:t>.</w:t>
+      </w:r>
+      <w:r>
+        <w:rPr>
+          <w:rFonts w:ascii="Times New Roman" w:eastAsia="黑体" w:hAnsi="Times New Roman" w:cs="Times New Roman"/>
+          <w:sz w:val="24"/>
+          <w:szCs w:val="24"/>
+        </w:rPr>
+        <w:t>2</w:t>
+      </w:r>
+      <w:r>
+        <w:rPr>
+          <w:rFonts w:ascii="黑体" w:eastAsia="黑体" w:hAnsi="黑体" w:cs="黑体" w:hint="eastAsia"/>
+          <w:sz w:val="24"/>
+          <w:szCs w:val="24"/>
+        </w:rPr>
+        <w:t xml:space="preserve"> </w:t>
+      </w:r>
+      <w:r>
+        <w:rPr>
+          <w:rFonts w:ascii="黑体" w:eastAsia="黑体" w:hAnsi="黑体" w:cs="黑体"/>
+          <w:sz w:val="24"/>
+          <w:szCs w:val="24"/>
+        </w:rPr>
+        <w:t xml:space="preserve"> </w:t>
+      </w:r>
+      <w:r>
+        <w:rPr>
+          <w:rFonts w:ascii="黑体" w:eastAsia="黑体" w:hAnsi="黑体" w:cs="黑体" w:hint="eastAsia"/>
+          <w:sz w:val="24"/>
+          <w:szCs w:val="24"/>
+        </w:rPr>
+        <w:t>Master失效</w:t>
+      </w:r>
+    </w:p>
+    <w:p>
+      <w:pPr>
+        <w:spacing w:line="360" w:lineRule="auto"/>
+        <w:ind w:firstLineChars="200" w:firstLine="480"/>
+        <w:rPr>
+          <w:rFonts w:ascii="宋体" w:eastAsia="宋体" w:hAnsi="宋体"/>
+          <w:sz w:val="24"/>
+          <w:szCs w:val="28"/>
+        </w:rPr>
+      </w:pPr>
+      <w:r>
+        <w:rPr>
+          <w:rFonts w:ascii="宋体" w:eastAsia="宋体" w:hAnsi="宋体" w:hint="eastAsia"/>
+          <w:sz w:val="24"/>
+          <w:szCs w:val="28"/>
+        </w:rPr>
+        <w:t>当Master</w:t>
+      </w:r>
+      <w:r>
+        <w:rPr>
+          <w:rFonts w:ascii="宋体" w:eastAsia="宋体" w:hAnsi="宋体" w:hint="eastAsia"/>
+          <w:sz w:val="24"/>
+          <w:szCs w:val="28"/>
+        </w:rPr>
+        <w:t>其向</w:t>
+      </w:r>
+      <w:r>
+        <w:rPr>
+          <w:rFonts w:ascii="宋体" w:eastAsia="宋体" w:hAnsi="宋体" w:hint="eastAsia"/>
+          <w:sz w:val="24"/>
+          <w:szCs w:val="28"/>
+        </w:rPr>
+        <w:t>Zookeeper</w:t>
+      </w:r>
+      <w:r>
+        <w:rPr>
+          <w:rFonts w:ascii="宋体" w:eastAsia="宋体" w:hAnsi="宋体" w:hint="eastAsia"/>
+          <w:sz w:val="24"/>
+          <w:szCs w:val="28"/>
+        </w:rPr>
+        <w:t>发送的心跳消息会停止，</w:t>
+      </w:r>
+      <w:r>
+        <w:rPr>
+          <w:rFonts w:ascii="宋体" w:eastAsia="宋体" w:hAnsi="宋体" w:hint="eastAsia"/>
+          <w:sz w:val="24"/>
+          <w:szCs w:val="28"/>
+        </w:rPr>
+        <w:t>Zookeeper</w:t>
+      </w:r>
+      <w:r>
+        <w:rPr>
+          <w:rFonts w:ascii="宋体" w:eastAsia="宋体" w:hAnsi="宋体" w:hint="eastAsia"/>
+          <w:sz w:val="24"/>
+          <w:szCs w:val="28"/>
+        </w:rPr>
+        <w:t>定期检查会发现</w:t>
+      </w:r>
+      <w:r>
+        <w:rPr>
+          <w:rFonts w:ascii="宋体" w:eastAsia="宋体" w:hAnsi="宋体" w:hint="eastAsia"/>
+          <w:sz w:val="24"/>
+          <w:szCs w:val="28"/>
+        </w:rPr>
+        <w:t>Master</w:t>
+      </w:r>
+      <w:r>
+        <w:rPr>
+          <w:rFonts w:ascii="宋体" w:eastAsia="宋体" w:hAnsi="宋体" w:hint="eastAsia"/>
+          <w:sz w:val="24"/>
+          <w:szCs w:val="28"/>
+        </w:rPr>
+        <w:t>未按时发送心跳信息，认为其失效。</w:t>
+      </w:r>
+      <w:r>
+        <w:rPr>
+          <w:rFonts w:ascii="宋体" w:eastAsia="宋体" w:hAnsi="宋体" w:hint="eastAsia"/>
+          <w:sz w:val="24"/>
+          <w:szCs w:val="28"/>
+        </w:rPr>
+        <w:t>进而选择一台R</w:t>
+      </w:r>
+      <w:r>
+        <w:rPr>
+          <w:rFonts w:ascii="宋体" w:eastAsia="宋体" w:hAnsi="宋体"/>
+          <w:sz w:val="24"/>
+          <w:szCs w:val="28"/>
+        </w:rPr>
+        <w:t>egion Server</w:t>
+      </w:r>
+      <w:r>
+        <w:rPr>
+          <w:rFonts w:ascii="宋体" w:eastAsia="宋体" w:hAnsi="宋体" w:hint="eastAsia"/>
+          <w:sz w:val="24"/>
+          <w:szCs w:val="28"/>
+        </w:rPr>
+        <w:t>成为新的Master，广播通知所有的R</w:t>
+      </w:r>
+      <w:r>
+        <w:rPr>
+          <w:rFonts w:ascii="宋体" w:eastAsia="宋体" w:hAnsi="宋体"/>
+          <w:sz w:val="24"/>
+          <w:szCs w:val="28"/>
+        </w:rPr>
+        <w:t>egion Server</w:t>
+      </w:r>
+      <w:r>
+        <w:rPr>
+          <w:rFonts w:ascii="宋体" w:eastAsia="宋体" w:hAnsi="宋体" w:hint="eastAsia"/>
+          <w:sz w:val="24"/>
+          <w:szCs w:val="28"/>
+        </w:rPr>
+        <w:t>。新的Master接收其他R</w:t>
+      </w:r>
+      <w:r>
+        <w:rPr>
+          <w:rFonts w:ascii="宋体" w:eastAsia="宋体" w:hAnsi="宋体"/>
+          <w:sz w:val="24"/>
+          <w:szCs w:val="28"/>
+        </w:rPr>
+        <w:t>egion Server</w:t>
+      </w:r>
+      <w:r>
+        <w:rPr>
+          <w:rFonts w:ascii="宋体" w:eastAsia="宋体" w:hAnsi="宋体" w:hint="eastAsia"/>
+          <w:sz w:val="24"/>
+          <w:szCs w:val="28"/>
+        </w:rPr>
+        <w:t>发送的信息，并将自身原本存储的表备份。</w:t>
+      </w:r>
+    </w:p>
+    <w:p>
+      <w:pPr>
+        <w:spacing w:line="360" w:lineRule="auto"/>
+        <w:ind w:firstLineChars="200" w:firstLine="480"/>
+        <w:rPr>
+          <w:rFonts w:ascii="宋体" w:eastAsia="宋体" w:hAnsi="宋体" w:hint="eastAsia"/>
+          <w:sz w:val="24"/>
+          <w:szCs w:val="28"/>
+        </w:rPr>
+      </w:pPr>
+      <w:r>
+        <w:rPr>
+          <w:rFonts w:ascii="宋体" w:eastAsia="宋体" w:hAnsi="宋体" w:hint="eastAsia"/>
+          <w:sz w:val="24"/>
+          <w:szCs w:val="28"/>
+        </w:rPr>
+        <w:t>通过这种方式，</w:t>
+      </w:r>
+      <w:r>
+        <w:rPr>
+          <w:rFonts w:ascii="宋体" w:eastAsia="宋体" w:hAnsi="宋体" w:hint="eastAsia"/>
+          <w:sz w:val="24"/>
+          <w:szCs w:val="28"/>
+        </w:rPr>
+        <w:t>即使Master失效系统也能继续正常工作</w:t>
+      </w:r>
+    </w:p>
+    <w:p>
+      <w:pPr>
+        <w:spacing w:line="360" w:lineRule="auto"/>
+      </w:pPr>
+    </w:p>
+    <w:p>
+      <w:pPr>
+        <w:spacing w:line="360" w:lineRule="auto"/>
+        <w:rPr>
+          <w:rFonts w:ascii="黑体" w:eastAsia="黑体" w:hAnsi="黑体"/>
+          <w:b/>
+          <w:bCs/>
+          <w:sz w:val="28"/>
+          <w:szCs w:val="32"/>
+        </w:rPr>
+      </w:pPr>
+      <w:r>
+        <w:rPr>
+          <w:rFonts w:ascii="Times New Roman" w:hAnsi="Times New Roman" w:cs="Times New Roman"/>
+          <w:b/>
+          <w:bCs/>
+          <w:sz w:val="28"/>
+          <w:szCs w:val="32"/>
+        </w:rPr>
+        <w:t>4</w:t>
+      </w:r>
+      <w:r>
+        <w:rPr>
+          <w:b/>
+          <w:bCs/>
+          <w:sz w:val="28"/>
+          <w:szCs w:val="32"/>
+        </w:rPr>
+        <w:t xml:space="preserve">  </w:t>
+      </w:r>
+      <w:r>
         <w:rPr>
           <w:rFonts w:ascii="黑体" w:eastAsia="黑体" w:hAnsi="黑体" w:hint="eastAsia"/>
           <w:b/>
@@ -3707,6 +4752,410 @@
           <w:sz w:val="28"/>
           <w:szCs w:val="32"/>
         </w:rPr>
+        <w:t>系统测试</w:t>
+      </w:r>
+    </w:p>
+    <w:p>
+      <w:pPr>
+        <w:spacing w:line="360" w:lineRule="auto"/>
+      </w:pPr>
+    </w:p>
+    <w:p>
+      <w:pPr>
+        <w:spacing w:line="360" w:lineRule="auto"/>
+        <w:rPr>
+          <w:rFonts w:ascii="黑体" w:eastAsia="黑体" w:hAnsi="黑体" w:cs="黑体"/>
+          <w:sz w:val="24"/>
+          <w:szCs w:val="24"/>
+        </w:rPr>
+      </w:pPr>
+      <w:r>
+        <w:rPr>
+          <w:rFonts w:ascii="Times New Roman" w:eastAsia="黑体" w:hAnsi="Times New Roman" w:cs="Times New Roman"/>
+          <w:sz w:val="24"/>
+          <w:szCs w:val="24"/>
+        </w:rPr>
+        <w:t>4</w:t>
+      </w:r>
+      <w:r>
+        <w:rPr>
+          <w:rFonts w:ascii="宋体" w:eastAsia="宋体" w:hAnsi="宋体" w:cs="Times New Roman"/>
+          <w:sz w:val="24"/>
+          <w:szCs w:val="24"/>
+        </w:rPr>
+        <w:t>.</w:t>
+      </w:r>
+      <w:r>
+        <w:rPr>
+          <w:rFonts w:ascii="Times New Roman" w:eastAsia="黑体" w:hAnsi="Times New Roman" w:cs="Times New Roman"/>
+          <w:sz w:val="24"/>
+          <w:szCs w:val="24"/>
+        </w:rPr>
+        <w:t>1</w:t>
+      </w:r>
+      <w:r>
+        <w:rPr>
+          <w:rFonts w:ascii="黑体" w:eastAsia="黑体" w:hAnsi="黑体" w:cs="黑体" w:hint="eastAsia"/>
+          <w:sz w:val="24"/>
+          <w:szCs w:val="24"/>
+        </w:rPr>
+        <w:t xml:space="preserve"> </w:t>
+      </w:r>
+      <w:r>
+        <w:rPr>
+          <w:rFonts w:ascii="黑体" w:eastAsia="黑体" w:hAnsi="黑体" w:cs="黑体"/>
+          <w:sz w:val="24"/>
+          <w:szCs w:val="24"/>
+        </w:rPr>
+        <w:t xml:space="preserve"> </w:t>
+      </w:r>
+      <w:r>
+        <w:rPr>
+          <w:rFonts w:ascii="黑体" w:eastAsia="黑体" w:hAnsi="黑体" w:cs="黑体" w:hint="eastAsia"/>
+          <w:sz w:val="24"/>
+          <w:szCs w:val="24"/>
+        </w:rPr>
+        <w:t>初始化</w:t>
+      </w:r>
+    </w:p>
+    <w:p>
+      <w:pPr>
+        <w:spacing w:line="360" w:lineRule="auto"/>
+        <w:rPr>
+          <w:rFonts w:ascii="黑体" w:eastAsia="黑体" w:hAnsi="黑体" w:cs="黑体"/>
+          <w:sz w:val="24"/>
+          <w:szCs w:val="24"/>
+        </w:rPr>
+      </w:pPr>
+      <w:r>
+        <w:rPr>
+          <w:rFonts w:ascii="Times New Roman" w:eastAsia="黑体" w:hAnsi="Times New Roman" w:cs="Times New Roman"/>
+          <w:sz w:val="24"/>
+          <w:szCs w:val="24"/>
+        </w:rPr>
+        <w:t>4</w:t>
+      </w:r>
+      <w:r>
+        <w:rPr>
+          <w:rFonts w:ascii="宋体" w:eastAsia="宋体" w:hAnsi="宋体" w:cs="Times New Roman"/>
+          <w:sz w:val="24"/>
+          <w:szCs w:val="24"/>
+        </w:rPr>
+        <w:t>.</w:t>
+      </w:r>
+      <w:r>
+        <w:rPr>
+          <w:rFonts w:ascii="Times New Roman" w:eastAsia="黑体" w:hAnsi="Times New Roman" w:cs="Times New Roman"/>
+          <w:sz w:val="24"/>
+          <w:szCs w:val="24"/>
+        </w:rPr>
+        <w:t>2</w:t>
+      </w:r>
+      <w:r>
+        <w:rPr>
+          <w:rFonts w:ascii="黑体" w:eastAsia="黑体" w:hAnsi="黑体" w:cs="黑体" w:hint="eastAsia"/>
+          <w:sz w:val="24"/>
+          <w:szCs w:val="24"/>
+        </w:rPr>
+        <w:t xml:space="preserve"> </w:t>
+      </w:r>
+      <w:r>
+        <w:rPr>
+          <w:rFonts w:ascii="黑体" w:eastAsia="黑体" w:hAnsi="黑体" w:cs="黑体"/>
+          <w:sz w:val="24"/>
+          <w:szCs w:val="24"/>
+        </w:rPr>
+        <w:t xml:space="preserve"> </w:t>
+      </w:r>
+      <w:r>
+        <w:rPr>
+          <w:rFonts w:ascii="黑体" w:eastAsia="黑体" w:hAnsi="黑体" w:cs="黑体" w:hint="eastAsia"/>
+          <w:sz w:val="24"/>
+          <w:szCs w:val="24"/>
+        </w:rPr>
+        <w:t>Region</w:t>
+      </w:r>
+      <w:r>
+        <w:rPr>
+          <w:rFonts w:ascii="黑体" w:eastAsia="黑体" w:hAnsi="黑体" w:cs="黑体"/>
+          <w:sz w:val="24"/>
+          <w:szCs w:val="24"/>
+        </w:rPr>
+        <w:t xml:space="preserve"> </w:t>
+      </w:r>
+      <w:r>
+        <w:rPr>
+          <w:rFonts w:ascii="黑体" w:eastAsia="黑体" w:hAnsi="黑体" w:cs="黑体" w:hint="eastAsia"/>
+          <w:sz w:val="24"/>
+          <w:szCs w:val="24"/>
+        </w:rPr>
+        <w:t>Server连接</w:t>
+      </w:r>
+    </w:p>
+    <w:p>
+      <w:pPr>
+        <w:spacing w:line="360" w:lineRule="auto"/>
+        <w:rPr>
+          <w:rFonts w:ascii="黑体" w:eastAsia="黑体" w:hAnsi="黑体" w:cs="黑体"/>
+          <w:sz w:val="24"/>
+          <w:szCs w:val="24"/>
+        </w:rPr>
+      </w:pPr>
+      <w:r>
+        <w:rPr>
+          <w:rFonts w:ascii="Times New Roman" w:eastAsia="黑体" w:hAnsi="Times New Roman" w:cs="Times New Roman"/>
+          <w:sz w:val="24"/>
+          <w:szCs w:val="24"/>
+        </w:rPr>
+        <w:t>4</w:t>
+      </w:r>
+      <w:r>
+        <w:rPr>
+          <w:rFonts w:ascii="宋体" w:eastAsia="宋体" w:hAnsi="宋体" w:cs="Times New Roman"/>
+          <w:sz w:val="24"/>
+          <w:szCs w:val="24"/>
+        </w:rPr>
+        <w:t>.</w:t>
+      </w:r>
+      <w:r>
+        <w:rPr>
+          <w:rFonts w:ascii="Times New Roman" w:eastAsia="黑体" w:hAnsi="Times New Roman" w:cs="Times New Roman"/>
+          <w:sz w:val="24"/>
+          <w:szCs w:val="24"/>
+        </w:rPr>
+        <w:t>3</w:t>
+      </w:r>
+      <w:r>
+        <w:rPr>
+          <w:rFonts w:ascii="黑体" w:eastAsia="黑体" w:hAnsi="黑体" w:cs="黑体" w:hint="eastAsia"/>
+          <w:sz w:val="24"/>
+          <w:szCs w:val="24"/>
+        </w:rPr>
+        <w:t xml:space="preserve"> </w:t>
+      </w:r>
+      <w:r>
+        <w:rPr>
+          <w:rFonts w:ascii="黑体" w:eastAsia="黑体" w:hAnsi="黑体" w:cs="黑体"/>
+          <w:sz w:val="24"/>
+          <w:szCs w:val="24"/>
+        </w:rPr>
+        <w:t xml:space="preserve"> </w:t>
+      </w:r>
+      <w:r>
+        <w:rPr>
+          <w:rFonts w:ascii="黑体" w:eastAsia="黑体" w:hAnsi="黑体" w:cs="黑体" w:hint="eastAsia"/>
+          <w:sz w:val="24"/>
+          <w:szCs w:val="24"/>
+        </w:rPr>
+        <w:t>处理Client请求</w:t>
+      </w:r>
+    </w:p>
+    <w:p>
+      <w:pPr>
+        <w:spacing w:line="360" w:lineRule="auto"/>
+        <w:rPr>
+          <w:rFonts w:ascii="黑体" w:eastAsia="黑体" w:hAnsi="黑体" w:cs="黑体"/>
+          <w:sz w:val="24"/>
+          <w:szCs w:val="24"/>
+        </w:rPr>
+      </w:pPr>
+      <w:r>
+        <w:rPr>
+          <w:rFonts w:ascii="Times New Roman" w:eastAsia="黑体" w:hAnsi="Times New Roman" w:cs="Times New Roman"/>
+          <w:sz w:val="24"/>
+          <w:szCs w:val="24"/>
+        </w:rPr>
+        <w:lastRenderedPageBreak/>
+        <w:t>4</w:t>
+      </w:r>
+      <w:r>
+        <w:rPr>
+          <w:rFonts w:ascii="宋体" w:eastAsia="宋体" w:hAnsi="宋体" w:cs="Times New Roman"/>
+          <w:sz w:val="24"/>
+          <w:szCs w:val="24"/>
+        </w:rPr>
+        <w:t>.</w:t>
+      </w:r>
+      <w:r>
+        <w:rPr>
+          <w:rFonts w:ascii="Times New Roman" w:eastAsia="宋体" w:hAnsi="Times New Roman" w:cs="Times New Roman"/>
+          <w:sz w:val="24"/>
+          <w:szCs w:val="24"/>
+        </w:rPr>
+        <w:t>4</w:t>
+      </w:r>
+      <w:r>
+        <w:rPr>
+          <w:rFonts w:ascii="黑体" w:eastAsia="黑体" w:hAnsi="黑体" w:cs="黑体" w:hint="eastAsia"/>
+          <w:sz w:val="24"/>
+          <w:szCs w:val="24"/>
+        </w:rPr>
+        <w:t xml:space="preserve"> </w:t>
+      </w:r>
+      <w:r>
+        <w:rPr>
+          <w:rFonts w:ascii="黑体" w:eastAsia="黑体" w:hAnsi="黑体" w:cs="黑体"/>
+          <w:sz w:val="24"/>
+          <w:szCs w:val="24"/>
+        </w:rPr>
+        <w:t xml:space="preserve"> </w:t>
+      </w:r>
+      <w:r>
+        <w:rPr>
+          <w:rFonts w:ascii="黑体" w:eastAsia="黑体" w:hAnsi="黑体" w:cs="黑体" w:hint="eastAsia"/>
+          <w:sz w:val="24"/>
+          <w:szCs w:val="24"/>
+        </w:rPr>
+        <w:t>主从备份</w:t>
+      </w:r>
+    </w:p>
+    <w:p>
+      <w:pPr>
+        <w:spacing w:line="360" w:lineRule="auto"/>
+        <w:rPr>
+          <w:rFonts w:ascii="黑体" w:eastAsia="黑体" w:hAnsi="黑体" w:cs="黑体"/>
+          <w:sz w:val="24"/>
+          <w:szCs w:val="24"/>
+        </w:rPr>
+      </w:pPr>
+      <w:r>
+        <w:rPr>
+          <w:rFonts w:ascii="Times New Roman" w:eastAsia="黑体" w:hAnsi="Times New Roman" w:cs="Times New Roman"/>
+          <w:sz w:val="24"/>
+          <w:szCs w:val="24"/>
+        </w:rPr>
+        <w:t>4</w:t>
+      </w:r>
+      <w:r>
+        <w:rPr>
+          <w:rFonts w:ascii="宋体" w:eastAsia="宋体" w:hAnsi="宋体" w:cs="Times New Roman"/>
+          <w:sz w:val="24"/>
+          <w:szCs w:val="24"/>
+        </w:rPr>
+        <w:t>.</w:t>
+      </w:r>
+      <w:r>
+        <w:rPr>
+          <w:rFonts w:ascii="Times New Roman" w:eastAsia="黑体" w:hAnsi="Times New Roman" w:cs="Times New Roman"/>
+          <w:sz w:val="24"/>
+          <w:szCs w:val="24"/>
+        </w:rPr>
+        <w:t>5</w:t>
+      </w:r>
+      <w:r>
+        <w:rPr>
+          <w:rFonts w:ascii="黑体" w:eastAsia="黑体" w:hAnsi="黑体" w:cs="黑体" w:hint="eastAsia"/>
+          <w:sz w:val="24"/>
+          <w:szCs w:val="24"/>
+        </w:rPr>
+        <w:t xml:space="preserve"> </w:t>
+      </w:r>
+      <w:r>
+        <w:rPr>
+          <w:rFonts w:ascii="黑体" w:eastAsia="黑体" w:hAnsi="黑体" w:cs="黑体"/>
+          <w:sz w:val="24"/>
+          <w:szCs w:val="24"/>
+        </w:rPr>
+        <w:t xml:space="preserve"> </w:t>
+      </w:r>
+      <w:r>
+        <w:rPr>
+          <w:rFonts w:ascii="黑体" w:eastAsia="黑体" w:hAnsi="黑体" w:cs="黑体" w:hint="eastAsia"/>
+          <w:sz w:val="24"/>
+          <w:szCs w:val="24"/>
+        </w:rPr>
+        <w:t>Region</w:t>
+      </w:r>
+      <w:r>
+        <w:rPr>
+          <w:rFonts w:ascii="黑体" w:eastAsia="黑体" w:hAnsi="黑体" w:cs="黑体"/>
+          <w:sz w:val="24"/>
+          <w:szCs w:val="24"/>
+        </w:rPr>
+        <w:t xml:space="preserve"> </w:t>
+      </w:r>
+      <w:r>
+        <w:rPr>
+          <w:rFonts w:ascii="黑体" w:eastAsia="黑体" w:hAnsi="黑体" w:cs="黑体" w:hint="eastAsia"/>
+          <w:sz w:val="24"/>
+          <w:szCs w:val="24"/>
+        </w:rPr>
+        <w:t>Server失效处理</w:t>
+      </w:r>
+    </w:p>
+    <w:p>
+      <w:pPr>
+        <w:spacing w:line="360" w:lineRule="auto"/>
+        <w:rPr>
+          <w:rFonts w:ascii="黑体" w:eastAsia="黑体" w:hAnsi="黑体" w:cs="黑体"/>
+          <w:sz w:val="24"/>
+          <w:szCs w:val="24"/>
+        </w:rPr>
+      </w:pPr>
+      <w:r>
+        <w:rPr>
+          <w:rFonts w:ascii="Times New Roman" w:eastAsia="黑体" w:hAnsi="Times New Roman" w:cs="Times New Roman"/>
+          <w:sz w:val="24"/>
+          <w:szCs w:val="24"/>
+        </w:rPr>
+        <w:t>4</w:t>
+      </w:r>
+      <w:r>
+        <w:rPr>
+          <w:rFonts w:ascii="宋体" w:eastAsia="宋体" w:hAnsi="宋体" w:cs="Times New Roman"/>
+          <w:sz w:val="24"/>
+          <w:szCs w:val="24"/>
+        </w:rPr>
+        <w:t>.</w:t>
+      </w:r>
+      <w:r>
+        <w:rPr>
+          <w:rFonts w:ascii="Times New Roman" w:eastAsia="黑体" w:hAnsi="Times New Roman" w:cs="Times New Roman"/>
+          <w:sz w:val="24"/>
+          <w:szCs w:val="24"/>
+        </w:rPr>
+        <w:t>6</w:t>
+      </w:r>
+      <w:r>
+        <w:rPr>
+          <w:rFonts w:ascii="黑体" w:eastAsia="黑体" w:hAnsi="黑体" w:cs="黑体" w:hint="eastAsia"/>
+          <w:sz w:val="24"/>
+          <w:szCs w:val="24"/>
+        </w:rPr>
+        <w:t xml:space="preserve"> </w:t>
+      </w:r>
+      <w:r>
+        <w:rPr>
+          <w:rFonts w:ascii="黑体" w:eastAsia="黑体" w:hAnsi="黑体" w:cs="黑体"/>
+          <w:sz w:val="24"/>
+          <w:szCs w:val="24"/>
+        </w:rPr>
+        <w:t xml:space="preserve"> </w:t>
+      </w:r>
+      <w:r>
+        <w:rPr>
+          <w:rFonts w:ascii="黑体" w:eastAsia="黑体" w:hAnsi="黑体" w:cs="黑体" w:hint="eastAsia"/>
+          <w:sz w:val="24"/>
+          <w:szCs w:val="24"/>
+        </w:rPr>
+        <w:t>Master失效处理</w:t>
+      </w:r>
+    </w:p>
+    <w:p>
+      <w:pPr>
+        <w:spacing w:line="360" w:lineRule="auto"/>
+      </w:pPr>
+    </w:p>
+    <w:p>
+      <w:pPr>
+        <w:spacing w:line="360" w:lineRule="auto"/>
+        <w:rPr>
+          <w:rFonts w:ascii="黑体" w:eastAsia="黑体" w:hAnsi="黑体"/>
+          <w:b/>
+          <w:bCs/>
+          <w:sz w:val="28"/>
+          <w:szCs w:val="32"/>
+        </w:rPr>
       </w:pPr>
       <w:r>
         <w:rPr>
@@ -3716,7 +5165,7 @@
           <w:sz w:val="28"/>
           <w:szCs w:val="32"/>
         </w:rPr>
-        <w:t>4</w:t>
+        <w:t>5</w:t>
       </w:r>
       <w:r>
         <w:rPr>
@@ -3735,73 +5184,19 @@
           <w:sz w:val="28"/>
           <w:szCs w:val="32"/>
         </w:rPr>
-        <w:t>系统测试</w:t>
+        <w:t>总结</w:t>
       </w:r>
     </w:p>
     <w:p>
       <w:pPr>
         <w:spacing w:line="360" w:lineRule="auto"/>
-      </w:pPr>
-    </w:p>
-    <w:p>
-      <w:pPr>
-        <w:spacing w:line="360" w:lineRule="auto"/>
-        <w:rPr>
-          <w:rFonts w:hint="eastAsia"/>
-        </w:rPr>
-      </w:pPr>
-    </w:p>
-    <w:p>
-      <w:pPr>
-        <w:spacing w:line="360" w:lineRule="auto"/>
-        <w:rPr>
-          <w:rFonts w:ascii="黑体" w:eastAsia="黑体" w:hAnsi="黑体"/>
+        <w:rPr>
           <w:b/>
           <w:bCs/>
           <w:sz w:val="28"/>
           <w:szCs w:val="32"/>
         </w:rPr>
       </w:pPr>
-      <w:r>
-        <w:rPr>
-          <w:rFonts w:ascii="Times New Roman" w:hAnsi="Times New Roman" w:cs="Times New Roman"/>
-          <w:b/>
-          <w:bCs/>
-          <w:sz w:val="28"/>
-          <w:szCs w:val="32"/>
-        </w:rPr>
-        <w:t>5</w:t>
-      </w:r>
-      <w:r>
-        <w:rPr>
-          <w:b/>
-          <w:bCs/>
-          <w:sz w:val="28"/>
-          <w:szCs w:val="32"/>
-        </w:rPr>
-        <w:t xml:space="preserve">  </w:t>
-      </w:r>
-      <w:r>
-        <w:rPr>
-          <w:rFonts w:ascii="黑体" w:eastAsia="黑体" w:hAnsi="黑体" w:hint="eastAsia"/>
-          <w:b/>
-          <w:bCs/>
-          <w:sz w:val="28"/>
-          <w:szCs w:val="32"/>
-        </w:rPr>
-        <w:t>总结</w:t>
-      </w:r>
-    </w:p>
-    <w:p>
-      <w:pPr>
-        <w:spacing w:line="360" w:lineRule="auto"/>
-        <w:rPr>
-          <w:b/>
-          <w:bCs/>
-          <w:sz w:val="28"/>
-          <w:szCs w:val="32"/>
-        </w:rPr>
-      </w:pPr>
     </w:p>
     <w:p>
       <w:pPr>
@@ -3815,7 +5210,7 @@
       </w:pPr>
     </w:p>
     <w:sectPr>
-      <w:footerReference w:type="default" r:id="rId15"/>
+      <w:footerReference w:type="default" r:id="rId16"/>
       <w:pgSz w:w="11906" w:h="16838"/>
       <w:pgMar w:top="1440" w:right="1800" w:bottom="1440" w:left="1800" w:header="851" w:footer="992" w:gutter="0"/>
       <w:pgNumType w:start="1"/>

</xml_diff>